<commit_message>
and command user name
</commit_message>
<xml_diff>
--- a/github_note.docx
+++ b/github_note.docx
@@ -3,512 +3,259 @@
 <w:document xmlns:wpc="http://schemas.microsoft.com/office/word/2010/wordprocessingCanvas" xmlns:cx="http://schemas.microsoft.com/office/drawing/2014/chartex" xmlns:cx1="http://schemas.microsoft.com/office/drawing/2015/9/8/chartex" xmlns:cx2="http://schemas.microsoft.com/office/drawing/2015/10/21/chartex" xmlns:cx3="http://schemas.microsoft.com/office/drawing/2016/5/9/chartex" xmlns:cx4="http://schemas.microsoft.com/office/drawing/2016/5/10/chartex" xmlns:cx5="http://schemas.microsoft.com/office/drawing/2016/5/11/chartex" xmlns:cx6="http://schemas.microsoft.com/office/drawing/2016/5/12/chartex" xmlns:cx7="http://schemas.microsoft.com/office/drawing/2016/5/13/chartex" xmlns:cx8="http://schemas.microsoft.com/office/drawing/2016/5/14/chartex" xmlns:mc="http://schemas.openxmlformats.org/markup-compatibility/2006" xmlns:aink="http://schemas.microsoft.com/office/drawing/2016/ink" xmlns:am3d="http://schemas.microsoft.com/office/drawing/2017/model3d" xmlns:o="urn:schemas-microsoft-com:office:office" xmlns:oel="http://schemas.microsoft.com/office/2019/extlst" xmlns:r="http://schemas.openxmlformats.org/officeDocument/2006/relationships" xmlns:m="http://schemas.openxmlformats.org/officeDocument/2006/math" xmlns:v="urn:schemas-microsoft-com:vml" xmlns:wp14="http://schemas.microsoft.com/office/word/2010/wordprocessingDrawing" xmlns:wp="http://schemas.openxmlformats.org/drawingml/2006/wordprocessingDrawing" xmlns:w10="urn:schemas-microsoft-com:office:word" xmlns:w="http://schemas.openxmlformats.org/wordprocessingml/2006/main" xmlns:w14="http://schemas.microsoft.com/office/word/2010/wordml" xmlns:w15="http://schemas.microsoft.com/office/word/2012/wordml" xmlns:w16cex="http://schemas.microsoft.com/office/word/2018/wordml/cex" xmlns:w16cid="http://schemas.microsoft.com/office/word/2016/wordml/cid" xmlns:w16="http://schemas.microsoft.com/office/word/2018/wordml" xmlns:w16du="http://schemas.microsoft.com/office/word/2023/wordml/word16du" xmlns:w16sdtdh="http://schemas.microsoft.com/office/word/2020/wordml/sdtdatahash" xmlns:w16se="http://schemas.microsoft.com/office/word/2015/wordml/symex" xmlns:wpg="http://schemas.microsoft.com/office/word/2010/wordprocessingGroup" xmlns:wpi="http://schemas.microsoft.com/office/word/2010/wordprocessingInk" xmlns:wne="http://schemas.microsoft.com/office/word/2006/wordml" xmlns:wps="http://schemas.microsoft.com/office/word/2010/wordprocessingShape" mc:Ignorable="w14 w15 w16se w16cid w16 w16cex w16sdtdh w16du wp14">
   <w:body>
     <w:p>
-      <w:pPr>
+      <w:r>
         <w:rPr>
-          <w:rFonts w:ascii="Courier New" w:hAnsi="Courier New" w:cs="Tahoma"/>
-          <w:sz w:val="20"/>
-          <w:szCs w:val="20"/>
-          <w:lang w:val="en-US"/>
+          <w:rFonts w:hint="cs"/>
+          <w:cs/>
         </w:rPr>
-      </w:pPr>
+        <w:t>เริ่มโปรเจคใหม่</w:t>
+      </w:r>
+    </w:p>
+    <w:p/>
+    <w:p>
       <w:r>
         <w:rPr>
-          <w:rFonts w:ascii="Courier New" w:hAnsi="Courier New" w:cs="Tahoma" w:hint="cs"/>
-          <w:sz w:val="20"/>
-          <w:szCs w:val="20"/>
+          <w:rFonts w:hint="cs"/>
           <w:cs/>
-          <w:lang w:val="en-US"/>
         </w:rPr>
-        <w:t>เริ่มโปร</w:t>
+        <w:t xml:space="preserve">สร้าง </w:t>
+      </w:r>
+      <w:r>
+        <w:t xml:space="preserve">repository </w:t>
+      </w:r>
+      <w:r>
+        <w:rPr>
+          <w:rFonts w:hint="cs"/>
+          <w:cs/>
+        </w:rPr>
+        <w:t xml:space="preserve">แล้ว สร้าง </w:t>
+      </w:r>
+      <w:r>
+        <w:t xml:space="preserve">new folder in </w:t>
       </w:r>
       <w:proofErr w:type="spellStart"/>
       <w:r>
-        <w:rPr>
-          <w:rFonts w:ascii="Courier New" w:hAnsi="Courier New" w:cs="Tahoma" w:hint="cs"/>
-          <w:sz w:val="20"/>
-          <w:szCs w:val="20"/>
-          <w:cs/>
-          <w:lang w:val="en-US"/>
-        </w:rPr>
-        <w:t>เจค</w:t>
+        <w:t>VScode</w:t>
       </w:r>
       <w:proofErr w:type="spellEnd"/>
       <w:r>
-        <w:rPr>
-          <w:rFonts w:ascii="Courier New" w:hAnsi="Courier New" w:cs="Tahoma" w:hint="cs"/>
-          <w:sz w:val="20"/>
-          <w:szCs w:val="20"/>
-          <w:cs/>
-          <w:lang w:val="en-US"/>
-        </w:rPr>
-        <w:t>ใหม่</w:t>
+        <w:t xml:space="preserve"> </w:t>
       </w:r>
     </w:p>
     <w:p>
       <w:pPr>
         <w:rPr>
-          <w:rFonts w:ascii="Courier New" w:hAnsi="Courier New" w:cs="Tahoma"/>
-          <w:sz w:val="20"/>
-          <w:szCs w:val="20"/>
-          <w:lang w:val="en-US"/>
+          <w:cs/>
+        </w:rPr>
+      </w:pPr>
+      <w:r>
+        <w:rPr>
+          <w:rFonts w:hint="cs"/>
+          <w:cs/>
+        </w:rPr>
+        <w:t xml:space="preserve">ใน </w:t>
+      </w:r>
+      <w:r>
+        <w:t xml:space="preserve">terminal </w:t>
+      </w:r>
+      <w:r>
+        <w:rPr>
+          <w:rFonts w:hint="cs"/>
+          <w:cs/>
+        </w:rPr>
+        <w:t xml:space="preserve">ของ </w:t>
+      </w:r>
+      <w:proofErr w:type="spellStart"/>
+      <w:r>
+        <w:t>VScode</w:t>
+      </w:r>
+      <w:proofErr w:type="spellEnd"/>
+      <w:r>
+        <w:t xml:space="preserve"> </w:t>
+      </w:r>
+      <w:r>
+        <w:rPr>
+          <w:rFonts w:hint="cs"/>
+          <w:cs/>
+        </w:rPr>
+        <w:t>ใช้คำสั่ง</w:t>
+      </w:r>
+    </w:p>
+    <w:p>
+      <w:pPr>
+        <w:rPr>
+          <w:cs/>
         </w:rPr>
       </w:pPr>
     </w:p>
     <w:p>
-      <w:pPr>
-        <w:rPr>
-          <w:rFonts w:ascii="Courier New" w:hAnsi="Courier New" w:cs="Tahoma"/>
-          <w:sz w:val="20"/>
-          <w:szCs w:val="20"/>
-          <w:lang w:val="en-US"/>
-        </w:rPr>
-      </w:pPr>
-      <w:r>
-        <w:rPr>
-          <w:rFonts w:ascii="Courier New" w:hAnsi="Courier New" w:cs="Tahoma" w:hint="cs"/>
-          <w:sz w:val="20"/>
-          <w:szCs w:val="20"/>
-          <w:cs/>
-          <w:lang w:val="en-US"/>
-        </w:rPr>
-        <w:t xml:space="preserve">สร้าง </w:t>
-      </w:r>
-      <w:r>
-        <w:rPr>
-          <w:rFonts w:ascii="Courier New" w:hAnsi="Courier New" w:cs="Tahoma"/>
-          <w:sz w:val="20"/>
-          <w:szCs w:val="20"/>
-          <w:lang w:val="en-US"/>
-        </w:rPr>
-        <w:t xml:space="preserve">repository </w:t>
-      </w:r>
-      <w:r>
-        <w:rPr>
-          <w:rFonts w:ascii="Courier New" w:hAnsi="Courier New" w:cs="Tahoma" w:hint="cs"/>
-          <w:sz w:val="20"/>
-          <w:szCs w:val="20"/>
-          <w:cs/>
-          <w:lang w:val="en-US"/>
-        </w:rPr>
-        <w:t xml:space="preserve">แล้ว สร้าง </w:t>
-      </w:r>
-      <w:r>
-        <w:rPr>
-          <w:rFonts w:ascii="Courier New" w:hAnsi="Courier New" w:cs="Tahoma"/>
-          <w:sz w:val="20"/>
-          <w:szCs w:val="20"/>
-          <w:lang w:val="en-US"/>
-        </w:rPr>
-        <w:t xml:space="preserve">new folder in </w:t>
+      <w:r>
+        <w:t>git -</w:t>
       </w:r>
       <w:proofErr w:type="spellStart"/>
       <w:r>
-        <w:rPr>
-          <w:rFonts w:ascii="Courier New" w:hAnsi="Courier New" w:cs="Tahoma"/>
-          <w:sz w:val="20"/>
-          <w:szCs w:val="20"/>
-          <w:lang w:val="en-US"/>
-        </w:rPr>
-        <w:t>VScode</w:t>
+        <w:t>init</w:t>
       </w:r>
       <w:proofErr w:type="spellEnd"/>
       <w:r>
-        <w:rPr>
-          <w:rFonts w:ascii="Courier New" w:hAnsi="Courier New" w:cs="Tahoma"/>
-          <w:sz w:val="20"/>
-          <w:szCs w:val="20"/>
-          <w:lang w:val="en-US"/>
-        </w:rPr>
         <w:t xml:space="preserve"> </w:t>
       </w:r>
     </w:p>
     <w:p>
-      <w:pPr>
-        <w:rPr>
-          <w:rFonts w:ascii="Courier New" w:hAnsi="Courier New" w:cs="Tahoma" w:hint="cs"/>
-          <w:sz w:val="20"/>
-          <w:szCs w:val="20"/>
-          <w:cs/>
-          <w:lang w:val="en-US"/>
-        </w:rPr>
-      </w:pPr>
-      <w:r>
-        <w:rPr>
-          <w:rFonts w:ascii="Courier New" w:hAnsi="Courier New" w:cs="Tahoma" w:hint="cs"/>
-          <w:sz w:val="20"/>
-          <w:szCs w:val="20"/>
-          <w:cs/>
-          <w:lang w:val="en-US"/>
-        </w:rPr>
-        <w:t xml:space="preserve">ใน </w:t>
-      </w:r>
-      <w:r>
-        <w:rPr>
-          <w:rFonts w:ascii="Courier New" w:hAnsi="Courier New" w:cs="Tahoma"/>
-          <w:sz w:val="20"/>
-          <w:szCs w:val="20"/>
-          <w:lang w:val="en-US"/>
-        </w:rPr>
-        <w:t xml:space="preserve">terminal </w:t>
-      </w:r>
-      <w:r>
-        <w:rPr>
-          <w:rFonts w:ascii="Courier New" w:hAnsi="Courier New" w:cs="Tahoma" w:hint="cs"/>
-          <w:sz w:val="20"/>
-          <w:szCs w:val="20"/>
-          <w:cs/>
-          <w:lang w:val="en-US"/>
-        </w:rPr>
-        <w:t xml:space="preserve">ของ </w:t>
-      </w:r>
-      <w:proofErr w:type="spellStart"/>
-      <w:r>
-        <w:rPr>
-          <w:rFonts w:ascii="Courier New" w:hAnsi="Courier New" w:cs="Tahoma"/>
-          <w:sz w:val="20"/>
-          <w:szCs w:val="20"/>
-          <w:lang w:val="en-US"/>
-        </w:rPr>
-        <w:t>VScode</w:t>
-      </w:r>
-      <w:proofErr w:type="spellEnd"/>
-      <w:r>
-        <w:rPr>
-          <w:rFonts w:ascii="Courier New" w:hAnsi="Courier New" w:cs="Tahoma"/>
-          <w:sz w:val="20"/>
-          <w:szCs w:val="20"/>
-          <w:lang w:val="en-US"/>
-        </w:rPr>
-        <w:t xml:space="preserve"> </w:t>
-      </w:r>
-      <w:r>
-        <w:rPr>
-          <w:rFonts w:ascii="Courier New" w:hAnsi="Courier New" w:cs="Tahoma" w:hint="cs"/>
-          <w:sz w:val="20"/>
-          <w:szCs w:val="20"/>
-          <w:cs/>
-          <w:lang w:val="en-US"/>
-        </w:rPr>
-        <w:t>ใช้คำสั่ง</w:t>
+      <w:r>
+        <w:t xml:space="preserve">git </w:t>
+      </w:r>
+      <w:proofErr w:type="gramStart"/>
+      <w:r>
+        <w:t>add</w:t>
+      </w:r>
+      <w:proofErr w:type="gramEnd"/>
+      <w:r>
+        <w:t xml:space="preserve">. </w:t>
       </w:r>
     </w:p>
     <w:p>
-      <w:pPr>
+      <w:r>
+        <w:t>git commit -am “</w:t>
+      </w:r>
+      <w:proofErr w:type="spellStart"/>
+      <w:r>
+        <w:t>intial</w:t>
+      </w:r>
+      <w:proofErr w:type="spellEnd"/>
+      <w:r>
+        <w:t xml:space="preserve"> commit”</w:t>
+      </w:r>
+    </w:p>
+    <w:p/>
+    <w:p>
+      <w:r>
         <w:rPr>
-          <w:rFonts w:ascii="Courier New" w:hAnsi="Courier New" w:cs="Tahoma" w:hint="cs"/>
-          <w:sz w:val="20"/>
-          <w:szCs w:val="20"/>
+          <w:rFonts w:hint="cs"/>
           <w:cs/>
-          <w:lang w:val="en-US"/>
-        </w:rPr>
-      </w:pPr>
-    </w:p>
-    <w:p>
-      <w:pPr>
-        <w:rPr>
-          <w:rFonts w:ascii="Courier New" w:hAnsi="Courier New" w:cs="Courier New"/>
-          <w:sz w:val="20"/>
-          <w:szCs w:val="20"/>
-          <w:lang w:val="en-US"/>
-        </w:rPr>
-      </w:pPr>
-      <w:r>
-        <w:rPr>
-          <w:rFonts w:ascii="Courier New" w:hAnsi="Courier New" w:cs="Courier New"/>
-          <w:sz w:val="20"/>
-          <w:szCs w:val="20"/>
-          <w:lang w:val="en-US"/>
-        </w:rPr>
-        <w:t>git -</w:t>
-      </w:r>
-      <w:proofErr w:type="spellStart"/>
-      <w:r>
-        <w:rPr>
-          <w:rFonts w:ascii="Courier New" w:hAnsi="Courier New" w:cs="Courier New"/>
-          <w:sz w:val="20"/>
-          <w:szCs w:val="20"/>
-          <w:lang w:val="en-US"/>
-        </w:rPr>
-        <w:t>init</w:t>
-      </w:r>
-      <w:proofErr w:type="spellEnd"/>
-      <w:r>
-        <w:rPr>
-          <w:rFonts w:ascii="Courier New" w:hAnsi="Courier New" w:cs="Courier New"/>
-          <w:sz w:val="20"/>
-          <w:szCs w:val="20"/>
-          <w:lang w:val="en-US"/>
-        </w:rPr>
-        <w:t xml:space="preserve"> </w:t>
-      </w:r>
-    </w:p>
-    <w:p>
-      <w:pPr>
-        <w:rPr>
-          <w:rFonts w:ascii="Courier New" w:hAnsi="Courier New" w:cs="Tahoma"/>
-          <w:sz w:val="20"/>
-          <w:szCs w:val="25"/>
-          <w:lang w:val="en-US"/>
-        </w:rPr>
-      </w:pPr>
-      <w:r>
-        <w:rPr>
-          <w:rFonts w:ascii="Courier New" w:hAnsi="Courier New" w:cs="Tahoma"/>
-          <w:sz w:val="20"/>
-          <w:szCs w:val="25"/>
-          <w:lang w:val="en-US"/>
-        </w:rPr>
-        <w:t xml:space="preserve">git </w:t>
-      </w:r>
-      <w:proofErr w:type="gramStart"/>
-      <w:r>
-        <w:rPr>
-          <w:rFonts w:ascii="Courier New" w:hAnsi="Courier New" w:cs="Tahoma"/>
-          <w:sz w:val="20"/>
-          <w:szCs w:val="25"/>
-          <w:lang w:val="en-US"/>
-        </w:rPr>
-        <w:t>add</w:t>
-      </w:r>
-      <w:proofErr w:type="gramEnd"/>
-      <w:r>
-        <w:rPr>
-          <w:rFonts w:ascii="Courier New" w:hAnsi="Courier New" w:cs="Tahoma"/>
-          <w:sz w:val="20"/>
-          <w:szCs w:val="25"/>
-          <w:lang w:val="en-US"/>
-        </w:rPr>
-        <w:t xml:space="preserve">. </w:t>
-      </w:r>
-    </w:p>
-    <w:p>
-      <w:pPr>
-        <w:rPr>
-          <w:rFonts w:ascii="Courier New" w:hAnsi="Courier New" w:cs="Tahoma"/>
-          <w:sz w:val="20"/>
-          <w:szCs w:val="25"/>
-          <w:lang w:val="en-US"/>
-        </w:rPr>
-      </w:pPr>
-      <w:r>
-        <w:rPr>
-          <w:rFonts w:ascii="Courier New" w:hAnsi="Courier New" w:cs="Tahoma"/>
-          <w:sz w:val="20"/>
-          <w:szCs w:val="25"/>
-          <w:lang w:val="en-US"/>
-        </w:rPr>
-        <w:t>git commit -am “</w:t>
-      </w:r>
-      <w:proofErr w:type="spellStart"/>
-      <w:r>
-        <w:rPr>
-          <w:rFonts w:ascii="Courier New" w:hAnsi="Courier New" w:cs="Tahoma"/>
-          <w:sz w:val="20"/>
-          <w:szCs w:val="25"/>
-          <w:lang w:val="en-US"/>
-        </w:rPr>
-        <w:t>intial</w:t>
-      </w:r>
-      <w:proofErr w:type="spellEnd"/>
-      <w:r>
-        <w:rPr>
-          <w:rFonts w:ascii="Courier New" w:hAnsi="Courier New" w:cs="Tahoma"/>
-          <w:sz w:val="20"/>
-          <w:szCs w:val="25"/>
-          <w:lang w:val="en-US"/>
-        </w:rPr>
-        <w:t xml:space="preserve"> commit”</w:t>
-      </w:r>
-    </w:p>
-    <w:p>
-      <w:pPr>
-        <w:rPr>
-          <w:rFonts w:ascii="Courier New" w:hAnsi="Courier New" w:cs="Tahoma"/>
-          <w:sz w:val="20"/>
-          <w:szCs w:val="25"/>
-          <w:lang w:val="en-US"/>
-        </w:rPr>
-      </w:pPr>
-    </w:p>
-    <w:p>
-      <w:pPr>
-        <w:rPr>
-          <w:rFonts w:ascii="Courier New" w:hAnsi="Courier New" w:cs="Tahoma"/>
-          <w:sz w:val="20"/>
-          <w:szCs w:val="20"/>
-          <w:lang w:val="en-US"/>
-        </w:rPr>
-      </w:pPr>
-      <w:r>
-        <w:rPr>
-          <w:rFonts w:ascii="Courier New" w:hAnsi="Courier New" w:cs="Tahoma" w:hint="cs"/>
-          <w:sz w:val="20"/>
-          <w:szCs w:val="20"/>
-          <w:cs/>
-          <w:lang w:val="en-US"/>
         </w:rPr>
         <w:t>คำสั่งนี้เป็นการ ส่ง ไฟล์ใน ​</w:t>
       </w:r>
       <w:r>
+        <w:t xml:space="preserve">folder </w:t>
+      </w:r>
+      <w:r>
         <w:rPr>
-          <w:rFonts w:ascii="Courier New" w:hAnsi="Courier New" w:cs="Tahoma"/>
-          <w:sz w:val="20"/>
-          <w:szCs w:val="20"/>
-          <w:lang w:val="en-US"/>
-        </w:rPr>
-        <w:t xml:space="preserve">folder </w:t>
-      </w:r>
-      <w:r>
-        <w:rPr>
-          <w:rFonts w:ascii="Courier New" w:hAnsi="Courier New" w:cs="Tahoma" w:hint="cs"/>
-          <w:sz w:val="20"/>
-          <w:szCs w:val="20"/>
+          <w:rFonts w:hint="cs"/>
           <w:cs/>
-          <w:lang w:val="en-US"/>
         </w:rPr>
         <w:t xml:space="preserve">ขึ้นไปที่ </w:t>
       </w:r>
       <w:proofErr w:type="spellStart"/>
       <w:r>
-        <w:rPr>
-          <w:rFonts w:ascii="Courier New" w:hAnsi="Courier New" w:cs="Tahoma"/>
-          <w:sz w:val="20"/>
-          <w:szCs w:val="20"/>
-          <w:lang w:val="en-US"/>
-        </w:rPr>
         <w:t>github</w:t>
       </w:r>
       <w:proofErr w:type="spellEnd"/>
     </w:p>
+    <w:p/>
     <w:p>
-      <w:pPr>
-        <w:rPr>
-          <w:rFonts w:ascii="Courier New" w:hAnsi="Courier New" w:cs="Tahoma"/>
-          <w:sz w:val="20"/>
-          <w:szCs w:val="20"/>
-          <w:lang w:val="en-US"/>
-        </w:rPr>
-      </w:pPr>
-    </w:p>
-    <w:p>
-      <w:pPr>
-        <w:rPr>
-          <w:rFonts w:ascii="Courier New" w:hAnsi="Courier New" w:cs="Tahoma"/>
-          <w:sz w:val="20"/>
-          <w:szCs w:val="20"/>
-          <w:lang w:val="en-US"/>
-        </w:rPr>
-      </w:pPr>
-      <w:r>
-        <w:rPr>
-          <w:rFonts w:ascii="Courier New" w:hAnsi="Courier New" w:cs="Tahoma"/>
-          <w:sz w:val="20"/>
-          <w:szCs w:val="20"/>
-          <w:lang w:val="en-US"/>
-        </w:rPr>
+      <w:r>
         <w:t xml:space="preserve">git remote add origin </w:t>
       </w:r>
       <w:hyperlink r:id="rId4" w:history="1">
         <w:r>
           <w:rPr>
             <w:rStyle w:val="Hyperlink"/>
-            <w:rFonts w:ascii="Courier New" w:hAnsi="Courier New" w:cs="Tahoma"/>
-            <w:sz w:val="20"/>
-            <w:szCs w:val="20"/>
-            <w:lang w:val="en-US"/>
           </w:rPr>
           <w:t>https://......(url</w:t>
         </w:r>
       </w:hyperlink>
       <w:r>
+        <w:t xml:space="preserve"> copied </w:t>
+      </w:r>
+      <w:r>
         <w:rPr>
-          <w:rFonts w:ascii="Courier New" w:hAnsi="Courier New" w:cs="Tahoma"/>
-          <w:sz w:val="20"/>
-          <w:szCs w:val="20"/>
-          <w:lang w:val="en-US"/>
-        </w:rPr>
-        <w:t xml:space="preserve"> copied </w:t>
-      </w:r>
-      <w:r>
-        <w:rPr>
-          <w:rFonts w:ascii="Courier New" w:hAnsi="Courier New" w:cs="Tahoma" w:hint="cs"/>
-          <w:sz w:val="20"/>
-          <w:szCs w:val="20"/>
+          <w:rFonts w:hint="cs"/>
           <w:cs/>
-          <w:lang w:val="en-US"/>
         </w:rPr>
         <w:t xml:space="preserve">มาจาก </w:t>
       </w:r>
       <w:proofErr w:type="spellStart"/>
       <w:r>
-        <w:rPr>
-          <w:rFonts w:ascii="Courier New" w:hAnsi="Courier New" w:cs="Tahoma"/>
-          <w:sz w:val="20"/>
-          <w:szCs w:val="20"/>
-          <w:lang w:val="en-US"/>
-        </w:rPr>
         <w:t>github</w:t>
       </w:r>
       <w:proofErr w:type="spellEnd"/>
       <w:r>
-        <w:rPr>
-          <w:rFonts w:ascii="Courier New" w:hAnsi="Courier New" w:cs="Tahoma"/>
-          <w:sz w:val="20"/>
-          <w:szCs w:val="20"/>
-          <w:lang w:val="en-US"/>
-        </w:rPr>
         <w:t>)</w:t>
       </w:r>
     </w:p>
     <w:p>
-      <w:pPr>
+      <w:r>
+        <w:t xml:space="preserve">git push origin master </w:t>
+      </w:r>
+    </w:p>
+    <w:p/>
+    <w:p>
+      <w:r>
         <w:rPr>
-          <w:rFonts w:ascii="Courier New" w:hAnsi="Courier New" w:cs="Courier New"/>
-          <w:sz w:val="20"/>
-          <w:szCs w:val="20"/>
-          <w:lang w:val="en-US"/>
+          <w:rFonts w:hint="cs"/>
+          <w:cs/>
         </w:rPr>
-      </w:pPr>
+        <w:t xml:space="preserve">ตั้งค่า </w:t>
+      </w:r>
+      <w:r>
+        <w:t xml:space="preserve">user </w:t>
+      </w:r>
       <w:r>
         <w:rPr>
-          <w:rFonts w:ascii="Courier New" w:hAnsi="Courier New" w:cs="Courier New"/>
-          <w:sz w:val="20"/>
-          <w:szCs w:val="20"/>
-          <w:lang w:val="en-US"/>
+          <w:rFonts w:hint="cs"/>
+          <w:cs/>
         </w:rPr>
-        <w:t xml:space="preserve">git push origin master </w:t>
+        <w:t xml:space="preserve">ก่อนการ </w:t>
+      </w:r>
+      <w:r>
+        <w:t xml:space="preserve">push </w:t>
+      </w:r>
+      <w:r>
+        <w:rPr>
+          <w:rFonts w:hint="cs"/>
+          <w:cs/>
+        </w:rPr>
+        <w:t xml:space="preserve">หรือ </w:t>
+      </w:r>
+      <w:r>
+        <w:t xml:space="preserve">Syn </w:t>
+      </w:r>
+      <w:r>
+        <w:rPr>
+          <w:rFonts w:hint="cs"/>
+          <w:cs/>
+        </w:rPr>
+        <w:t>ถ้าจำเป็น</w:t>
+      </w:r>
+      <w:r>
+        <w:t xml:space="preserve"> </w:t>
       </w:r>
     </w:p>
     <w:p>
-      <w:pPr>
-        <w:rPr>
-          <w:rFonts w:ascii="Courier New" w:hAnsi="Courier New" w:cs="Courier New"/>
-          <w:sz w:val="20"/>
-          <w:szCs w:val="20"/>
-          <w:lang w:val="en-US"/>
-        </w:rPr>
-      </w:pPr>
+      <w:r>
+        <w:t>git config –-global user.name &lt;username&gt;</w:t>
+      </w:r>
     </w:p>
     <w:p>
-      <w:pPr>
-        <w:rPr>
-          <w:rFonts w:ascii="Courier New" w:hAnsi="Courier New" w:cs="Courier New"/>
-          <w:sz w:val="20"/>
-          <w:szCs w:val="20"/>
-          <w:lang w:val="en-US"/>
-        </w:rPr>
-      </w:pPr>
+      <w:r>
+        <w:t xml:space="preserve">git config –-global </w:t>
+      </w:r>
+      <w:proofErr w:type="spellStart"/>
+      <w:proofErr w:type="gramStart"/>
+      <w:r>
+        <w:t>user.email</w:t>
+      </w:r>
+      <w:proofErr w:type="spellEnd"/>
+      <w:proofErr w:type="gramEnd"/>
+      <w:r>
+        <w:t xml:space="preserve"> &lt;email&gt;</w:t>
+      </w:r>
     </w:p>
-    <w:p>
-      <w:pPr>
-        <w:rPr>
-          <w:rFonts w:ascii="Courier New" w:hAnsi="Courier New" w:cs="Courier New" w:hint="cs"/>
-          <w:sz w:val="20"/>
-          <w:szCs w:val="20"/>
-          <w:lang w:val="en-US"/>
-        </w:rPr>
-      </w:pPr>
-    </w:p>
+    <w:p/>
+    <w:p/>
+    <w:p/>
+    <w:p/>
     <w:sectPr>
       <w:pgSz w:w="11901" w:h="16840"/>
       <w:pgMar w:top="1440" w:right="1440" w:bottom="1440" w:left="1440" w:header="709" w:footer="709" w:gutter="0"/>
@@ -919,6 +666,13 @@
   <w:style w:type="paragraph" w:default="1" w:styleId="Normal">
     <w:name w:val="Normal"/>
     <w:qFormat/>
+    <w:rsid w:val="00A73F2A"/>
+    <w:rPr>
+      <w:rFonts w:ascii="Courier New" w:hAnsi="Courier New" w:cs="Tahoma"/>
+      <w:sz w:val="20"/>
+      <w:szCs w:val="20"/>
+      <w:lang w:val="en-US"/>
+    </w:rPr>
   </w:style>
   <w:style w:type="paragraph" w:styleId="Heading1">
     <w:name w:val="heading 1"/>

</xml_diff>